<commit_message>
Stats HW done yay!
</commit_message>
<xml_diff>
--- a/Stats/R/HW 2/Yahriel_Salinas-Reyes_7340_HW2_FA24.docx
+++ b/Stats/R/HW 2/Yahriel_Salinas-Reyes_7340_HW2_FA24.docx
@@ -59,7 +59,7 @@
         <w:pStyle w:val="Date"/>
       </w:pPr>
       <w:r>
-        <w:t xml:space="preserve">2024-09-25</w:t>
+        <w:t xml:space="preserve">2024-09-28</w:t>
       </w:r>
     </w:p>
     <w:bookmarkStart w:id="24" w:name="question-1"/>
@@ -7901,7 +7901,7 @@
     </w:p>
     <w:bookmarkEnd w:id="65"/>
     <w:bookmarkEnd w:id="66"/>
-    <w:bookmarkStart w:id="71" w:name="question-7"/>
+    <w:bookmarkStart w:id="73" w:name="question-7"/>
     <w:p>
       <w:pPr>
         <w:pStyle w:val="Heading1"/>
@@ -9115,15 +9115,74 @@
         <w:t xml:space="preserve">## Kruskal-Wallis chi-squared = 2.3514, df = 2, p-value = 0.3086</w:t>
       </w:r>
     </w:p>
+    <w:bookmarkEnd w:id="70"/>
+    <w:bookmarkStart w:id="71" w:name="q.7.4-interpretation-of-results"/>
+    <w:p>
+      <w:pPr>
+        <w:pStyle w:val="Heading2"/>
+      </w:pPr>
+      <w:r>
+        <w:t xml:space="preserve">Q.7.4 Interpretation of results</w:t>
+      </w:r>
+    </w:p>
+    <w:p>
+      <w:pPr>
+        <w:pStyle w:val="FirstParagraph"/>
+      </w:pPr>
+      <w:r>
+        <w:t xml:space="preserve">Fail to reject the null hypothesis: There is no significant difference in medians between car types As to suggest that larger cars are safer in anyway. Therefore, the data does not suggest that the larger cars are safer.</w:t>
+      </w:r>
+    </w:p>
+    <w:bookmarkEnd w:id="71"/>
+    <w:bookmarkStart w:id="72" w:name="q.7.5-discuss-safety"/>
+    <w:p>
+      <w:pPr>
+        <w:pStyle w:val="Heading2"/>
+      </w:pPr>
+      <w:r>
+        <w:t xml:space="preserve">Q.7.5 Discuss safety</w:t>
+      </w:r>
+    </w:p>
+    <w:p>
+      <w:pPr>
+        <w:pStyle w:val="FirstParagraph"/>
+      </w:pPr>
+      <w:r>
+        <w:t xml:space="preserve">Based on the medians, larger cars appear to exert a higher load, howevere, there is no evidence to suggest larger cars are safer based on this data. Such as to ask the question, how much of the the load is absorbed by the car before it reaches the passenger, or the type of collision that has occurred that are under investigation.</w:t>
+      </w:r>
+    </w:p>
+    <w:bookmarkEnd w:id="72"/>
+    <w:bookmarkEnd w:id="73"/>
+    <w:bookmarkStart w:id="74" w:name="question-8"/>
+    <w:p>
+      <w:pPr>
+        <w:pStyle w:val="Heading1"/>
+      </w:pPr>
+      <w:r>
+        <w:t xml:space="preserve">Question 8</w:t>
+      </w:r>
+    </w:p>
     <w:p>
       <w:pPr>
         <w:pStyle w:val="SourceCode"/>
       </w:pPr>
       <w:r>
         <w:rPr>
-          <w:rStyle w:val="DocumentationTok"/>
-        </w:rPr>
-        <w:t xml:space="preserve">## Q.7.4 Interpretation of results</w:t>
+          <w:rStyle w:val="CommentTok"/>
+        </w:rPr>
+        <w:t xml:space="preserve"># Question #8: Sample Size Calculation for Calcium Intake Study</w:t>
+      </w:r>
+      <w:r>
+        <w:br/>
+      </w:r>
+      <w:r>
+        <w:br/>
+      </w:r>
+      <w:r>
+        <w:rPr>
+          <w:rStyle w:val="CommentTok"/>
+        </w:rPr>
+        <w:t xml:space="preserve"># Q.8.1. Load the necessary library</w:t>
       </w:r>
       <w:r>
         <w:br/>
@@ -9138,25 +9197,1140 @@
         <w:rPr>
           <w:rStyle w:val="NormalTok"/>
         </w:rPr>
-        <w:t xml:space="preserve">(kruskal_test</w:t>
+        <w:t xml:space="preserve">(</w:t>
       </w:r>
       <w:r>
         <w:rPr>
           <w:rStyle w:val="SpecialCharTok"/>
         </w:rPr>
+        <w:t xml:space="preserve">!</w:t>
+      </w:r>
+      <w:r>
+        <w:rPr>
+          <w:rStyle w:val="FunctionTok"/>
+        </w:rPr>
+        <w:t xml:space="preserve">require</w:t>
+      </w:r>
+      <w:r>
+        <w:rPr>
+          <w:rStyle w:val="NormalTok"/>
+        </w:rPr>
+        <w:t xml:space="preserve">(pwr)) </w:t>
+      </w:r>
+      <w:r>
+        <w:rPr>
+          <w:rStyle w:val="FunctionTok"/>
+        </w:rPr>
+        <w:t xml:space="preserve">install.packages</w:t>
+      </w:r>
+      <w:r>
+        <w:rPr>
+          <w:rStyle w:val="NormalTok"/>
+        </w:rPr>
+        <w:t xml:space="preserve">(</w:t>
+      </w:r>
+      <w:r>
+        <w:rPr>
+          <w:rStyle w:val="StringTok"/>
+        </w:rPr>
+        <w:t xml:space="preserve">"pwr"</w:t>
+      </w:r>
+      <w:r>
+        <w:rPr>
+          <w:rStyle w:val="NormalTok"/>
+        </w:rPr>
+        <w:t xml:space="preserve">)</w:t>
+      </w:r>
+      <w:r>
+        <w:br/>
+      </w:r>
+      <w:r>
+        <w:rPr>
+          <w:rStyle w:val="FunctionTok"/>
+        </w:rPr>
+        <w:t xml:space="preserve">library</w:t>
+      </w:r>
+      <w:r>
+        <w:rPr>
+          <w:rStyle w:val="NormalTok"/>
+        </w:rPr>
+        <w:t xml:space="preserve">(pwr)</w:t>
+      </w:r>
+      <w:r>
+        <w:br/>
+      </w:r>
+      <w:r>
+        <w:br/>
+      </w:r>
+      <w:r>
+        <w:rPr>
+          <w:rStyle w:val="CommentTok"/>
+        </w:rPr>
+        <w:t xml:space="preserve"># Q.8.2. Define Pilot Study Statistics for both groups</w:t>
+      </w:r>
+      <w:r>
+        <w:br/>
+      </w:r>
+      <w:r>
+        <w:rPr>
+          <w:rStyle w:val="CommentTok"/>
+        </w:rPr>
+        <w:t xml:space="preserve"># Below poverty level</w:t>
+      </w:r>
+      <w:r>
+        <w:br/>
+      </w:r>
+      <w:r>
+        <w:rPr>
+          <w:rStyle w:val="NormalTok"/>
+        </w:rPr>
+        <w:t xml:space="preserve">mean_below_poverty </w:t>
+      </w:r>
+      <w:r>
+        <w:rPr>
+          <w:rStyle w:val="OtherTok"/>
+        </w:rPr>
+        <w:t xml:space="preserve">&lt;-</w:t>
+      </w:r>
+      <w:r>
+        <w:rPr>
+          <w:rStyle w:val="NormalTok"/>
+        </w:rPr>
+        <w:t xml:space="preserve"> </w:t>
+      </w:r>
+      <w:r>
+        <w:rPr>
+          <w:rStyle w:val="FloatTok"/>
+        </w:rPr>
+        <w:t xml:space="preserve">6.56</w:t>
+      </w:r>
+      <w:r>
+        <w:rPr>
+          <w:rStyle w:val="NormalTok"/>
+        </w:rPr>
+        <w:t xml:space="preserve">  </w:t>
+      </w:r>
+      <w:r>
+        <w:rPr>
+          <w:rStyle w:val="CommentTok"/>
+        </w:rPr>
+        <w:t xml:space="preserve"># Mean calcium intake</w:t>
+      </w:r>
+      <w:r>
+        <w:br/>
+      </w:r>
+      <w:r>
+        <w:rPr>
+          <w:rStyle w:val="NormalTok"/>
+        </w:rPr>
+        <w:t xml:space="preserve">sd_below_poverty </w:t>
+      </w:r>
+      <w:r>
+        <w:rPr>
+          <w:rStyle w:val="OtherTok"/>
+        </w:rPr>
+        <w:t xml:space="preserve">&lt;-</w:t>
+      </w:r>
+      <w:r>
+        <w:rPr>
+          <w:rStyle w:val="NormalTok"/>
+        </w:rPr>
+        <w:t xml:space="preserve"> </w:t>
+      </w:r>
+      <w:r>
+        <w:rPr>
+          <w:rStyle w:val="FloatTok"/>
+        </w:rPr>
+        <w:t xml:space="preserve">0.64</w:t>
+      </w:r>
+      <w:r>
+        <w:rPr>
+          <w:rStyle w:val="NormalTok"/>
+        </w:rPr>
+        <w:t xml:space="preserve">    </w:t>
+      </w:r>
+      <w:r>
+        <w:rPr>
+          <w:rStyle w:val="CommentTok"/>
+        </w:rPr>
+        <w:t xml:space="preserve"># Standard deviation</w:t>
+      </w:r>
+      <w:r>
+        <w:br/>
+      </w:r>
+      <w:r>
+        <w:rPr>
+          <w:rStyle w:val="NormalTok"/>
+        </w:rPr>
+        <w:t xml:space="preserve">n_below_poverty </w:t>
+      </w:r>
+      <w:r>
+        <w:rPr>
+          <w:rStyle w:val="OtherTok"/>
+        </w:rPr>
+        <w:t xml:space="preserve">&lt;-</w:t>
+      </w:r>
+      <w:r>
+        <w:rPr>
+          <w:rStyle w:val="NormalTok"/>
+        </w:rPr>
+        <w:t xml:space="preserve"> </w:t>
+      </w:r>
+      <w:r>
+        <w:rPr>
+          <w:rStyle w:val="DecValTok"/>
+        </w:rPr>
+        <w:t xml:space="preserve">25</w:t>
+      </w:r>
+      <w:r>
+        <w:rPr>
+          <w:rStyle w:val="NormalTok"/>
+        </w:rPr>
+        <w:t xml:space="preserve">       </w:t>
+      </w:r>
+      <w:r>
+        <w:rPr>
+          <w:rStyle w:val="CommentTok"/>
+        </w:rPr>
+        <w:t xml:space="preserve"># Number of girls</w:t>
+      </w:r>
+      <w:r>
+        <w:br/>
+      </w:r>
+      <w:r>
+        <w:br/>
+      </w:r>
+      <w:r>
+        <w:rPr>
+          <w:rStyle w:val="CommentTok"/>
+        </w:rPr>
+        <w:t xml:space="preserve"># Above poverty level</w:t>
+      </w:r>
+      <w:r>
+        <w:br/>
+      </w:r>
+      <w:r>
+        <w:rPr>
+          <w:rStyle w:val="NormalTok"/>
+        </w:rPr>
+        <w:t xml:space="preserve">mean_above_poverty </w:t>
+      </w:r>
+      <w:r>
+        <w:rPr>
+          <w:rStyle w:val="OtherTok"/>
+        </w:rPr>
+        <w:t xml:space="preserve">&lt;-</w:t>
+      </w:r>
+      <w:r>
+        <w:rPr>
+          <w:rStyle w:val="NormalTok"/>
+        </w:rPr>
+        <w:t xml:space="preserve"> </w:t>
+      </w:r>
+      <w:r>
+        <w:rPr>
+          <w:rStyle w:val="FloatTok"/>
+        </w:rPr>
+        <w:t xml:space="preserve">6.80</w:t>
+      </w:r>
+      <w:r>
+        <w:rPr>
+          <w:rStyle w:val="NormalTok"/>
+        </w:rPr>
+        <w:t xml:space="preserve">  </w:t>
+      </w:r>
+      <w:r>
+        <w:rPr>
+          <w:rStyle w:val="CommentTok"/>
+        </w:rPr>
+        <w:t xml:space="preserve"># Mean calcium intake</w:t>
+      </w:r>
+      <w:r>
+        <w:br/>
+      </w:r>
+      <w:r>
+        <w:rPr>
+          <w:rStyle w:val="NormalTok"/>
+        </w:rPr>
+        <w:t xml:space="preserve">sd_above_poverty </w:t>
+      </w:r>
+      <w:r>
+        <w:rPr>
+          <w:rStyle w:val="OtherTok"/>
+        </w:rPr>
+        <w:t xml:space="preserve">&lt;-</w:t>
+      </w:r>
+      <w:r>
+        <w:rPr>
+          <w:rStyle w:val="NormalTok"/>
+        </w:rPr>
+        <w:t xml:space="preserve"> </w:t>
+      </w:r>
+      <w:r>
+        <w:rPr>
+          <w:rStyle w:val="FloatTok"/>
+        </w:rPr>
+        <w:t xml:space="preserve">0.76</w:t>
+      </w:r>
+      <w:r>
+        <w:rPr>
+          <w:rStyle w:val="NormalTok"/>
+        </w:rPr>
+        <w:t xml:space="preserve">    </w:t>
+      </w:r>
+      <w:r>
+        <w:rPr>
+          <w:rStyle w:val="CommentTok"/>
+        </w:rPr>
+        <w:t xml:space="preserve"># Standard deviation</w:t>
+      </w:r>
+      <w:r>
+        <w:br/>
+      </w:r>
+      <w:r>
+        <w:rPr>
+          <w:rStyle w:val="NormalTok"/>
+        </w:rPr>
+        <w:t xml:space="preserve">n_above_poverty </w:t>
+      </w:r>
+      <w:r>
+        <w:rPr>
+          <w:rStyle w:val="OtherTok"/>
+        </w:rPr>
+        <w:t xml:space="preserve">&lt;-</w:t>
+      </w:r>
+      <w:r>
+        <w:rPr>
+          <w:rStyle w:val="NormalTok"/>
+        </w:rPr>
+        <w:t xml:space="preserve"> </w:t>
+      </w:r>
+      <w:r>
+        <w:rPr>
+          <w:rStyle w:val="DecValTok"/>
+        </w:rPr>
+        <w:t xml:space="preserve">40</w:t>
+      </w:r>
+      <w:r>
+        <w:rPr>
+          <w:rStyle w:val="NormalTok"/>
+        </w:rPr>
+        <w:t xml:space="preserve">       </w:t>
+      </w:r>
+      <w:r>
+        <w:rPr>
+          <w:rStyle w:val="CommentTok"/>
+        </w:rPr>
+        <w:t xml:space="preserve"># Number of girls</w:t>
+      </w:r>
+      <w:r>
+        <w:br/>
+      </w:r>
+      <w:r>
+        <w:br/>
+      </w:r>
+      <w:r>
+        <w:rPr>
+          <w:rStyle w:val="CommentTok"/>
+        </w:rPr>
+        <w:t xml:space="preserve"># Q.8.3. Calculate the Pooled Standard Deviation (sp)</w:t>
+      </w:r>
+      <w:r>
+        <w:br/>
+      </w:r>
+      <w:r>
+        <w:rPr>
+          <w:rStyle w:val="CommentTok"/>
+        </w:rPr>
+        <w:t xml:space="preserve"># Formula: sp = sqrt(((n1 - 1)*sd1^2 + (n2 - 1)*sd2^2) / (n1 + n2 - 2))</w:t>
+      </w:r>
+      <w:r>
+        <w:br/>
+      </w:r>
+      <w:r>
+        <w:rPr>
+          <w:rStyle w:val="NormalTok"/>
+        </w:rPr>
+        <w:t xml:space="preserve">sp </w:t>
+      </w:r>
+      <w:r>
+        <w:rPr>
+          <w:rStyle w:val="OtherTok"/>
+        </w:rPr>
+        <w:t xml:space="preserve">&lt;-</w:t>
+      </w:r>
+      <w:r>
+        <w:rPr>
+          <w:rStyle w:val="NormalTok"/>
+        </w:rPr>
+        <w:t xml:space="preserve"> </w:t>
+      </w:r>
+      <w:r>
+        <w:rPr>
+          <w:rStyle w:val="FunctionTok"/>
+        </w:rPr>
+        <w:t xml:space="preserve">sqrt</w:t>
+      </w:r>
+      <w:r>
+        <w:rPr>
+          <w:rStyle w:val="NormalTok"/>
+        </w:rPr>
+        <w:t xml:space="preserve">(((n_below_poverty </w:t>
+      </w:r>
+      <w:r>
+        <w:rPr>
+          <w:rStyle w:val="SpecialCharTok"/>
+        </w:rPr>
+        <w:t xml:space="preserve">-</w:t>
+      </w:r>
+      <w:r>
+        <w:rPr>
+          <w:rStyle w:val="NormalTok"/>
+        </w:rPr>
+        <w:t xml:space="preserve"> </w:t>
+      </w:r>
+      <w:r>
+        <w:rPr>
+          <w:rStyle w:val="DecValTok"/>
+        </w:rPr>
+        <w:t xml:space="preserve">1</w:t>
+      </w:r>
+      <w:r>
+        <w:rPr>
+          <w:rStyle w:val="NormalTok"/>
+        </w:rPr>
+        <w:t xml:space="preserve">) </w:t>
+      </w:r>
+      <w:r>
+        <w:rPr>
+          <w:rStyle w:val="SpecialCharTok"/>
+        </w:rPr>
+        <w:t xml:space="preserve">*</w:t>
+      </w:r>
+      <w:r>
+        <w:rPr>
+          <w:rStyle w:val="NormalTok"/>
+        </w:rPr>
+        <w:t xml:space="preserve"> sd_below_poverty</w:t>
+      </w:r>
+      <w:r>
+        <w:rPr>
+          <w:rStyle w:val="SpecialCharTok"/>
+        </w:rPr>
+        <w:t xml:space="preserve">^</w:t>
+      </w:r>
+      <w:r>
+        <w:rPr>
+          <w:rStyle w:val="DecValTok"/>
+        </w:rPr>
+        <w:t xml:space="preserve">2</w:t>
+      </w:r>
+      <w:r>
+        <w:rPr>
+          <w:rStyle w:val="NormalTok"/>
+        </w:rPr>
+        <w:t xml:space="preserve"> </w:t>
+      </w:r>
+      <w:r>
+        <w:rPr>
+          <w:rStyle w:val="SpecialCharTok"/>
+        </w:rPr>
+        <w:t xml:space="preserve">+</w:t>
+      </w:r>
+      <w:r>
+        <w:rPr>
+          <w:rStyle w:val="NormalTok"/>
+        </w:rPr>
+        <w:t xml:space="preserve"> </w:t>
+      </w:r>
+      <w:r>
+        <w:br/>
+      </w:r>
+      <w:r>
+        <w:rPr>
+          <w:rStyle w:val="NormalTok"/>
+        </w:rPr>
+        <w:t xml:space="preserve">            (n_above_poverty </w:t>
+      </w:r>
+      <w:r>
+        <w:rPr>
+          <w:rStyle w:val="SpecialCharTok"/>
+        </w:rPr>
+        <w:t xml:space="preserve">-</w:t>
+      </w:r>
+      <w:r>
+        <w:rPr>
+          <w:rStyle w:val="NormalTok"/>
+        </w:rPr>
+        <w:t xml:space="preserve"> </w:t>
+      </w:r>
+      <w:r>
+        <w:rPr>
+          <w:rStyle w:val="DecValTok"/>
+        </w:rPr>
+        <w:t xml:space="preserve">1</w:t>
+      </w:r>
+      <w:r>
+        <w:rPr>
+          <w:rStyle w:val="NormalTok"/>
+        </w:rPr>
+        <w:t xml:space="preserve">) </w:t>
+      </w:r>
+      <w:r>
+        <w:rPr>
+          <w:rStyle w:val="SpecialCharTok"/>
+        </w:rPr>
+        <w:t xml:space="preserve">*</w:t>
+      </w:r>
+      <w:r>
+        <w:rPr>
+          <w:rStyle w:val="NormalTok"/>
+        </w:rPr>
+        <w:t xml:space="preserve"> sd_above_poverty</w:t>
+      </w:r>
+      <w:r>
+        <w:rPr>
+          <w:rStyle w:val="SpecialCharTok"/>
+        </w:rPr>
+        <w:t xml:space="preserve">^</w:t>
+      </w:r>
+      <w:r>
+        <w:rPr>
+          <w:rStyle w:val="DecValTok"/>
+        </w:rPr>
+        <w:t xml:space="preserve">2</w:t>
+      </w:r>
+      <w:r>
+        <w:rPr>
+          <w:rStyle w:val="NormalTok"/>
+        </w:rPr>
+        <w:t xml:space="preserve">) </w:t>
+      </w:r>
+      <w:r>
+        <w:rPr>
+          <w:rStyle w:val="SpecialCharTok"/>
+        </w:rPr>
+        <w:t xml:space="preserve">/</w:t>
+      </w:r>
+      <w:r>
+        <w:rPr>
+          <w:rStyle w:val="NormalTok"/>
+        </w:rPr>
+        <w:t xml:space="preserve"> </w:t>
+      </w:r>
+      <w:r>
+        <w:br/>
+      </w:r>
+      <w:r>
+        <w:rPr>
+          <w:rStyle w:val="NormalTok"/>
+        </w:rPr>
+        <w:t xml:space="preserve">           (n_below_poverty </w:t>
+      </w:r>
+      <w:r>
+        <w:rPr>
+          <w:rStyle w:val="SpecialCharTok"/>
+        </w:rPr>
+        <w:t xml:space="preserve">+</w:t>
+      </w:r>
+      <w:r>
+        <w:rPr>
+          <w:rStyle w:val="NormalTok"/>
+        </w:rPr>
+        <w:t xml:space="preserve"> n_above_poverty </w:t>
+      </w:r>
+      <w:r>
+        <w:rPr>
+          <w:rStyle w:val="SpecialCharTok"/>
+        </w:rPr>
+        <w:t xml:space="preserve">-</w:t>
+      </w:r>
+      <w:r>
+        <w:rPr>
+          <w:rStyle w:val="NormalTok"/>
+        </w:rPr>
+        <w:t xml:space="preserve"> </w:t>
+      </w:r>
+      <w:r>
+        <w:rPr>
+          <w:rStyle w:val="DecValTok"/>
+        </w:rPr>
+        <w:t xml:space="preserve">2</w:t>
+      </w:r>
+      <w:r>
+        <w:rPr>
+          <w:rStyle w:val="NormalTok"/>
+        </w:rPr>
+        <w:t xml:space="preserve">))</w:t>
+      </w:r>
+      <w:r>
+        <w:br/>
+      </w:r>
+      <w:r>
+        <w:br/>
+      </w:r>
+      <w:r>
+        <w:rPr>
+          <w:rStyle w:val="CommentTok"/>
+        </w:rPr>
+        <w:t xml:space="preserve"># Q.8.4. Calculate the Effect Size (Cohen's d)</w:t>
+      </w:r>
+      <w:r>
+        <w:br/>
+      </w:r>
+      <w:r>
+        <w:rPr>
+          <w:rStyle w:val="CommentTok"/>
+        </w:rPr>
+        <w:t xml:space="preserve"># Formula: d = (mean1 - mean2) / sp</w:t>
+      </w:r>
+      <w:r>
+        <w:br/>
+      </w:r>
+      <w:r>
+        <w:rPr>
+          <w:rStyle w:val="NormalTok"/>
+        </w:rPr>
+        <w:t xml:space="preserve">effect_size </w:t>
+      </w:r>
+      <w:r>
+        <w:rPr>
+          <w:rStyle w:val="OtherTok"/>
+        </w:rPr>
+        <w:t xml:space="preserve">&lt;-</w:t>
+      </w:r>
+      <w:r>
+        <w:rPr>
+          <w:rStyle w:val="NormalTok"/>
+        </w:rPr>
+        <w:t xml:space="preserve"> </w:t>
+      </w:r>
+      <w:r>
+        <w:rPr>
+          <w:rStyle w:val="FunctionTok"/>
+        </w:rPr>
+        <w:t xml:space="preserve">abs</w:t>
+      </w:r>
+      <w:r>
+        <w:rPr>
+          <w:rStyle w:val="NormalTok"/>
+        </w:rPr>
+        <w:t xml:space="preserve">(mean_below_poverty </w:t>
+      </w:r>
+      <w:r>
+        <w:rPr>
+          <w:rStyle w:val="SpecialCharTok"/>
+        </w:rPr>
+        <w:t xml:space="preserve">-</w:t>
+      </w:r>
+      <w:r>
+        <w:rPr>
+          <w:rStyle w:val="NormalTok"/>
+        </w:rPr>
+        <w:t xml:space="preserve"> mean_above_poverty) </w:t>
+      </w:r>
+      <w:r>
+        <w:rPr>
+          <w:rStyle w:val="SpecialCharTok"/>
+        </w:rPr>
+        <w:t xml:space="preserve">/</w:t>
+      </w:r>
+      <w:r>
+        <w:rPr>
+          <w:rStyle w:val="NormalTok"/>
+        </w:rPr>
+        <w:t xml:space="preserve"> sp</w:t>
+      </w:r>
+      <w:r>
+        <w:br/>
+      </w:r>
+      <w:r>
+        <w:br/>
+      </w:r>
+      <w:r>
+        <w:rPr>
+          <w:rStyle w:val="CommentTok"/>
+        </w:rPr>
+        <w:t xml:space="preserve"># Q.8.5. Perform the Power Calculation using power.t.test</w:t>
+      </w:r>
+      <w:r>
+        <w:br/>
+      </w:r>
+      <w:r>
+        <w:rPr>
+          <w:rStyle w:val="CommentTok"/>
+        </w:rPr>
+        <w:t xml:space="preserve"># Arguments:</w:t>
+      </w:r>
+      <w:r>
+        <w:br/>
+      </w:r>
+      <w:r>
+        <w:rPr>
+          <w:rStyle w:val="CommentTok"/>
+        </w:rPr>
+        <w:t xml:space="preserve">#   power = 0.80 (80% chance of detecting a significant difference)</w:t>
+      </w:r>
+      <w:r>
+        <w:br/>
+      </w:r>
+      <w:r>
+        <w:rPr>
+          <w:rStyle w:val="CommentTok"/>
+        </w:rPr>
+        <w:t xml:space="preserve">#   delta = effect size (Cohen's d)</w:t>
+      </w:r>
+      <w:r>
+        <w:br/>
+      </w:r>
+      <w:r>
+        <w:rPr>
+          <w:rStyle w:val="CommentTok"/>
+        </w:rPr>
+        <w:t xml:space="preserve">#   sd = pooled standard deviation</w:t>
+      </w:r>
+      <w:r>
+        <w:br/>
+      </w:r>
+      <w:r>
+        <w:rPr>
+          <w:rStyle w:val="CommentTok"/>
+        </w:rPr>
+        <w:t xml:space="preserve">#   sig.level = 0.05 (alpha level for a two-sided test)</w:t>
+      </w:r>
+      <w:r>
+        <w:br/>
+      </w:r>
+      <w:r>
+        <w:rPr>
+          <w:rStyle w:val="CommentTok"/>
+        </w:rPr>
+        <w:t xml:space="preserve">#   type = "two.sample" (two independent groups)</w:t>
+      </w:r>
+      <w:r>
+        <w:br/>
+      </w:r>
+      <w:r>
+        <w:rPr>
+          <w:rStyle w:val="NormalTok"/>
+        </w:rPr>
+        <w:t xml:space="preserve">sample_size </w:t>
+      </w:r>
+      <w:r>
+        <w:rPr>
+          <w:rStyle w:val="OtherTok"/>
+        </w:rPr>
+        <w:t xml:space="preserve">&lt;-</w:t>
+      </w:r>
+      <w:r>
+        <w:rPr>
+          <w:rStyle w:val="NormalTok"/>
+        </w:rPr>
+        <w:t xml:space="preserve"> </w:t>
+      </w:r>
+      <w:r>
+        <w:rPr>
+          <w:rStyle w:val="FunctionTok"/>
+        </w:rPr>
+        <w:t xml:space="preserve">power.t.test</w:t>
+      </w:r>
+      <w:r>
+        <w:rPr>
+          <w:rStyle w:val="NormalTok"/>
+        </w:rPr>
+        <w:t xml:space="preserve">(</w:t>
+      </w:r>
+      <w:r>
+        <w:rPr>
+          <w:rStyle w:val="AttributeTok"/>
+        </w:rPr>
+        <w:t xml:space="preserve">power =</w:t>
+      </w:r>
+      <w:r>
+        <w:rPr>
+          <w:rStyle w:val="NormalTok"/>
+        </w:rPr>
+        <w:t xml:space="preserve"> </w:t>
+      </w:r>
+      <w:r>
+        <w:rPr>
+          <w:rStyle w:val="FloatTok"/>
+        </w:rPr>
+        <w:t xml:space="preserve">0.80</w:t>
+      </w:r>
+      <w:r>
+        <w:rPr>
+          <w:rStyle w:val="NormalTok"/>
+        </w:rPr>
+        <w:t xml:space="preserve">, </w:t>
+      </w:r>
+      <w:r>
+        <w:br/>
+      </w:r>
+      <w:r>
+        <w:rPr>
+          <w:rStyle w:val="NormalTok"/>
+        </w:rPr>
+        <w:t xml:space="preserve">                            </w:t>
+      </w:r>
+      <w:r>
+        <w:rPr>
+          <w:rStyle w:val="AttributeTok"/>
+        </w:rPr>
+        <w:t xml:space="preserve">delta =</w:t>
+      </w:r>
+      <w:r>
+        <w:rPr>
+          <w:rStyle w:val="NormalTok"/>
+        </w:rPr>
+        <w:t xml:space="preserve"> effect_size, </w:t>
+      </w:r>
+      <w:r>
+        <w:br/>
+      </w:r>
+      <w:r>
+        <w:rPr>
+          <w:rStyle w:val="NormalTok"/>
+        </w:rPr>
+        <w:t xml:space="preserve">                            </w:t>
+      </w:r>
+      <w:r>
+        <w:rPr>
+          <w:rStyle w:val="AttributeTok"/>
+        </w:rPr>
+        <w:t xml:space="preserve">sd =</w:t>
+      </w:r>
+      <w:r>
+        <w:rPr>
+          <w:rStyle w:val="NormalTok"/>
+        </w:rPr>
+        <w:t xml:space="preserve"> sp, </w:t>
+      </w:r>
+      <w:r>
+        <w:br/>
+      </w:r>
+      <w:r>
+        <w:rPr>
+          <w:rStyle w:val="NormalTok"/>
+        </w:rPr>
+        <w:t xml:space="preserve">                            </w:t>
+      </w:r>
+      <w:r>
+        <w:rPr>
+          <w:rStyle w:val="AttributeTok"/>
+        </w:rPr>
+        <w:t xml:space="preserve">sig.level =</w:t>
+      </w:r>
+      <w:r>
+        <w:rPr>
+          <w:rStyle w:val="NormalTok"/>
+        </w:rPr>
+        <w:t xml:space="preserve"> </w:t>
+      </w:r>
+      <w:r>
+        <w:rPr>
+          <w:rStyle w:val="FloatTok"/>
+        </w:rPr>
+        <w:t xml:space="preserve">0.05</w:t>
+      </w:r>
+      <w:r>
+        <w:rPr>
+          <w:rStyle w:val="NormalTok"/>
+        </w:rPr>
+        <w:t xml:space="preserve">, </w:t>
+      </w:r>
+      <w:r>
+        <w:br/>
+      </w:r>
+      <w:r>
+        <w:rPr>
+          <w:rStyle w:val="NormalTok"/>
+        </w:rPr>
+        <w:t xml:space="preserve">                            </w:t>
+      </w:r>
+      <w:r>
+        <w:rPr>
+          <w:rStyle w:val="AttributeTok"/>
+        </w:rPr>
+        <w:t xml:space="preserve">type =</w:t>
+      </w:r>
+      <w:r>
+        <w:rPr>
+          <w:rStyle w:val="NormalTok"/>
+        </w:rPr>
+        <w:t xml:space="preserve"> </w:t>
+      </w:r>
+      <w:r>
+        <w:rPr>
+          <w:rStyle w:val="StringTok"/>
+        </w:rPr>
+        <w:t xml:space="preserve">"two.sample"</w:t>
+      </w:r>
+      <w:r>
+        <w:rPr>
+          <w:rStyle w:val="NormalTok"/>
+        </w:rPr>
+        <w:t xml:space="preserve">)</w:t>
+      </w:r>
+      <w:r>
+        <w:br/>
+      </w:r>
+      <w:r>
+        <w:br/>
+      </w:r>
+      <w:r>
+        <w:rPr>
+          <w:rStyle w:val="CommentTok"/>
+        </w:rPr>
+        <w:t xml:space="preserve"># Q.8.6. Print the Sample Size per Group</w:t>
+      </w:r>
+      <w:r>
+        <w:br/>
+      </w:r>
+      <w:r>
+        <w:rPr>
+          <w:rStyle w:val="FunctionTok"/>
+        </w:rPr>
+        <w:t xml:space="preserve">cat</w:t>
+      </w:r>
+      <w:r>
+        <w:rPr>
+          <w:rStyle w:val="NormalTok"/>
+        </w:rPr>
+        <w:t xml:space="preserve">(</w:t>
+      </w:r>
+      <w:r>
+        <w:rPr>
+          <w:rStyle w:val="StringTok"/>
+        </w:rPr>
+        <w:t xml:space="preserve">"Sample size required per group:"</w:t>
+      </w:r>
+      <w:r>
+        <w:rPr>
+          <w:rStyle w:val="NormalTok"/>
+        </w:rPr>
+        <w:t xml:space="preserve">, </w:t>
+      </w:r>
+      <w:r>
+        <w:rPr>
+          <w:rStyle w:val="FunctionTok"/>
+        </w:rPr>
+        <w:t xml:space="preserve">ceiling</w:t>
+      </w:r>
+      <w:r>
+        <w:rPr>
+          <w:rStyle w:val="NormalTok"/>
+        </w:rPr>
+        <w:t xml:space="preserve">(sample_size</w:t>
+      </w:r>
+      <w:r>
+        <w:rPr>
+          <w:rStyle w:val="SpecialCharTok"/>
+        </w:rPr>
         <w:t xml:space="preserve">$</w:t>
       </w:r>
       <w:r>
         <w:rPr>
           <w:rStyle w:val="NormalTok"/>
         </w:rPr>
-        <w:t xml:space="preserve">p.value </w:t>
+        <w:t xml:space="preserve">n), </w:t>
+      </w:r>
+      <w:r>
+        <w:rPr>
+          <w:rStyle w:val="StringTok"/>
+        </w:rPr>
+        <w:t xml:space="preserve">"</w:t>
       </w:r>
       <w:r>
         <w:rPr>
           <w:rStyle w:val="SpecialCharTok"/>
         </w:rPr>
-        <w:t xml:space="preserve">&lt;</w:t>
+        <w:t xml:space="preserve">\n</w:t>
+      </w:r>
+      <w:r>
+        <w:rPr>
+          <w:rStyle w:val="StringTok"/>
+        </w:rPr>
+        <w:t xml:space="preserve">"</w:t>
+      </w:r>
+      <w:r>
+        <w:rPr>
+          <w:rStyle w:val="NormalTok"/>
+        </w:rPr>
+        <w:t xml:space="preserve">)</w:t>
+      </w:r>
+    </w:p>
+    <w:p>
+      <w:pPr>
+        <w:pStyle w:val="SourceCode"/>
+      </w:pPr>
+      <w:r>
+        <w:rPr>
+          <w:rStyle w:val="VerbatimChar"/>
+        </w:rPr>
+        <w:t xml:space="preserve">## Sample size required per group: 73</w:t>
+      </w:r>
+    </w:p>
+    <w:bookmarkEnd w:id="74"/>
+    <w:bookmarkStart w:id="75" w:name="question-9"/>
+    <w:p>
+      <w:pPr>
+        <w:pStyle w:val="Heading1"/>
+      </w:pPr>
+      <w:r>
+        <w:t xml:space="preserve">Question 9</w:t>
+      </w:r>
+    </w:p>
+    <w:p>
+      <w:pPr>
+        <w:pStyle w:val="SourceCode"/>
+      </w:pPr>
+      <w:r>
+        <w:rPr>
+          <w:rStyle w:val="CommentTok"/>
+        </w:rPr>
+        <w:t xml:space="preserve"># Load necessary library</w:t>
+      </w:r>
+      <w:r>
+        <w:br/>
+      </w:r>
+      <w:r>
+        <w:rPr>
+          <w:rStyle w:val="FunctionTok"/>
+        </w:rPr>
+        <w:t xml:space="preserve">library</w:t>
+      </w:r>
+      <w:r>
+        <w:rPr>
+          <w:rStyle w:val="NormalTok"/>
+        </w:rPr>
+        <w:t xml:space="preserve">(pwr)</w:t>
+      </w:r>
+      <w:r>
+        <w:br/>
+      </w:r>
+      <w:r>
+        <w:br/>
+      </w:r>
+      <w:r>
+        <w:rPr>
+          <w:rStyle w:val="CommentTok"/>
+        </w:rPr>
+        <w:t xml:space="preserve"># Q.9.1. Define parameters for the study</w:t>
+      </w:r>
+      <w:r>
+        <w:br/>
+      </w:r>
+      <w:r>
+        <w:rPr>
+          <w:rStyle w:val="CommentTok"/>
+        </w:rPr>
+        <w:t xml:space="preserve"># Sample sizes</w:t>
+      </w:r>
+      <w:r>
+        <w:br/>
+      </w:r>
+      <w:r>
+        <w:rPr>
+          <w:rStyle w:val="NormalTok"/>
+        </w:rPr>
+        <w:t xml:space="preserve">n1 </w:t>
+      </w:r>
+      <w:r>
+        <w:rPr>
+          <w:rStyle w:val="OtherTok"/>
+        </w:rPr>
+        <w:t xml:space="preserve">&lt;-</w:t>
+      </w:r>
+      <w:r>
+        <w:rPr>
+          <w:rStyle w:val="NormalTok"/>
+        </w:rPr>
+        <w:t xml:space="preserve"> </w:t>
+      </w:r>
+      <w:r>
+        <w:rPr>
+          <w:rStyle w:val="DecValTok"/>
+        </w:rPr>
+        <w:t xml:space="preserve">50</w:t>
+      </w:r>
+      <w:r>
+        <w:rPr>
+          <w:rStyle w:val="NormalTok"/>
+        </w:rPr>
+        <w:t xml:space="preserve">  </w:t>
+      </w:r>
+      <w:r>
+        <w:rPr>
+          <w:rStyle w:val="CommentTok"/>
+        </w:rPr>
+        <w:t xml:space="preserve"># girls above poverty level</w:t>
+      </w:r>
+      <w:r>
+        <w:br/>
+      </w:r>
+      <w:r>
+        <w:rPr>
+          <w:rStyle w:val="NormalTok"/>
+        </w:rPr>
+        <w:t xml:space="preserve">n2 </w:t>
+      </w:r>
+      <w:r>
+        <w:rPr>
+          <w:rStyle w:val="OtherTok"/>
+        </w:rPr>
+        <w:t xml:space="preserve">&lt;-</w:t>
+      </w:r>
+      <w:r>
+        <w:rPr>
+          <w:rStyle w:val="NormalTok"/>
+        </w:rPr>
+        <w:t xml:space="preserve"> </w:t>
+      </w:r>
+      <w:r>
+        <w:rPr>
+          <w:rStyle w:val="DecValTok"/>
+        </w:rPr>
+        <w:t xml:space="preserve">50</w:t>
+      </w:r>
+      <w:r>
+        <w:rPr>
+          <w:rStyle w:val="NormalTok"/>
+        </w:rPr>
+        <w:t xml:space="preserve">  </w:t>
+      </w:r>
+      <w:r>
+        <w:rPr>
+          <w:rStyle w:val="CommentTok"/>
+        </w:rPr>
+        <w:t xml:space="preserve"># girls below poverty level</w:t>
+      </w:r>
+      <w:r>
+        <w:br/>
+      </w:r>
+      <w:r>
+        <w:br/>
+      </w:r>
+      <w:r>
+        <w:rPr>
+          <w:rStyle w:val="CommentTok"/>
+        </w:rPr>
+        <w:t xml:space="preserve"># Mean and standard deviation from the pilot study</w:t>
+      </w:r>
+      <w:r>
+        <w:br/>
+      </w:r>
+      <w:r>
+        <w:rPr>
+          <w:rStyle w:val="NormalTok"/>
+        </w:rPr>
+        <w:t xml:space="preserve">mean1 </w:t>
+      </w:r>
+      <w:r>
+        <w:rPr>
+          <w:rStyle w:val="OtherTok"/>
+        </w:rPr>
+        <w:t xml:space="preserve">&lt;-</w:t>
       </w:r>
       <w:r>
         <w:rPr>
@@ -9168,27 +10342,462 @@
         <w:rPr>
           <w:rStyle w:val="FloatTok"/>
         </w:rPr>
+        <w:t xml:space="preserve">6.80</w:t>
+      </w:r>
+      <w:r>
+        <w:rPr>
+          <w:rStyle w:val="NormalTok"/>
+        </w:rPr>
+        <w:t xml:space="preserve">  </w:t>
+      </w:r>
+      <w:r>
+        <w:rPr>
+          <w:rStyle w:val="CommentTok"/>
+        </w:rPr>
+        <w:t xml:space="preserve"># mean calcium intake above poverty level</w:t>
+      </w:r>
+      <w:r>
+        <w:br/>
+      </w:r>
+      <w:r>
+        <w:rPr>
+          <w:rStyle w:val="NormalTok"/>
+        </w:rPr>
+        <w:t xml:space="preserve">sd1 </w:t>
+      </w:r>
+      <w:r>
+        <w:rPr>
+          <w:rStyle w:val="OtherTok"/>
+        </w:rPr>
+        <w:t xml:space="preserve">&lt;-</w:t>
+      </w:r>
+      <w:r>
+        <w:rPr>
+          <w:rStyle w:val="NormalTok"/>
+        </w:rPr>
+        <w:t xml:space="preserve"> </w:t>
+      </w:r>
+      <w:r>
+        <w:rPr>
+          <w:rStyle w:val="FloatTok"/>
+        </w:rPr>
+        <w:t xml:space="preserve">0.76</w:t>
+      </w:r>
+      <w:r>
+        <w:rPr>
+          <w:rStyle w:val="NormalTok"/>
+        </w:rPr>
+        <w:t xml:space="preserve">    </w:t>
+      </w:r>
+      <w:r>
+        <w:rPr>
+          <w:rStyle w:val="CommentTok"/>
+        </w:rPr>
+        <w:t xml:space="preserve"># standard deviation above poverty level</w:t>
+      </w:r>
+      <w:r>
+        <w:br/>
+      </w:r>
+      <w:r>
+        <w:rPr>
+          <w:rStyle w:val="NormalTok"/>
+        </w:rPr>
+        <w:t xml:space="preserve">mean2 </w:t>
+      </w:r>
+      <w:r>
+        <w:rPr>
+          <w:rStyle w:val="OtherTok"/>
+        </w:rPr>
+        <w:t xml:space="preserve">&lt;-</w:t>
+      </w:r>
+      <w:r>
+        <w:rPr>
+          <w:rStyle w:val="NormalTok"/>
+        </w:rPr>
+        <w:t xml:space="preserve"> </w:t>
+      </w:r>
+      <w:r>
+        <w:rPr>
+          <w:rStyle w:val="FloatTok"/>
+        </w:rPr>
+        <w:t xml:space="preserve">6.56</w:t>
+      </w:r>
+      <w:r>
+        <w:rPr>
+          <w:rStyle w:val="NormalTok"/>
+        </w:rPr>
+        <w:t xml:space="preserve">  </w:t>
+      </w:r>
+      <w:r>
+        <w:rPr>
+          <w:rStyle w:val="CommentTok"/>
+        </w:rPr>
+        <w:t xml:space="preserve"># mean calcium intake below poverty level</w:t>
+      </w:r>
+      <w:r>
+        <w:br/>
+      </w:r>
+      <w:r>
+        <w:rPr>
+          <w:rStyle w:val="NormalTok"/>
+        </w:rPr>
+        <w:t xml:space="preserve">sd2 </w:t>
+      </w:r>
+      <w:r>
+        <w:rPr>
+          <w:rStyle w:val="OtherTok"/>
+        </w:rPr>
+        <w:t xml:space="preserve">&lt;-</w:t>
+      </w:r>
+      <w:r>
+        <w:rPr>
+          <w:rStyle w:val="NormalTok"/>
+        </w:rPr>
+        <w:t xml:space="preserve"> </w:t>
+      </w:r>
+      <w:r>
+        <w:rPr>
+          <w:rStyle w:val="FloatTok"/>
+        </w:rPr>
+        <w:t xml:space="preserve">0.64</w:t>
+      </w:r>
+      <w:r>
+        <w:rPr>
+          <w:rStyle w:val="NormalTok"/>
+        </w:rPr>
+        <w:t xml:space="preserve">    </w:t>
+      </w:r>
+      <w:r>
+        <w:rPr>
+          <w:rStyle w:val="CommentTok"/>
+        </w:rPr>
+        <w:t xml:space="preserve"># standard deviation below poverty level</w:t>
+      </w:r>
+      <w:r>
+        <w:br/>
+      </w:r>
+      <w:r>
+        <w:br/>
+      </w:r>
+      <w:r>
+        <w:rPr>
+          <w:rStyle w:val="CommentTok"/>
+        </w:rPr>
+        <w:t xml:space="preserve"># Significance level (alpha)</w:t>
+      </w:r>
+      <w:r>
+        <w:br/>
+      </w:r>
+      <w:r>
+        <w:rPr>
+          <w:rStyle w:val="NormalTok"/>
+        </w:rPr>
+        <w:t xml:space="preserve">alpha </w:t>
+      </w:r>
+      <w:r>
+        <w:rPr>
+          <w:rStyle w:val="OtherTok"/>
+        </w:rPr>
+        <w:t xml:space="preserve">&lt;-</w:t>
+      </w:r>
+      <w:r>
+        <w:rPr>
+          <w:rStyle w:val="NormalTok"/>
+        </w:rPr>
+        <w:t xml:space="preserve"> </w:t>
+      </w:r>
+      <w:r>
+        <w:rPr>
+          <w:rStyle w:val="FloatTok"/>
+        </w:rPr>
         <w:t xml:space="preserve">0.05</w:t>
       </w:r>
       <w:r>
-        <w:rPr>
-          <w:rStyle w:val="NormalTok"/>
-        </w:rPr>
-        <w:t xml:space="preserve">) {</w:t>
-      </w:r>
-      <w:r>
-        <w:br/>
-      </w:r>
-      <w:r>
-        <w:rPr>
-          <w:rStyle w:val="NormalTok"/>
-        </w:rPr>
-        <w:t xml:space="preserve">  </w:t>
+        <w:br/>
+      </w:r>
+      <w:r>
+        <w:br/>
+      </w:r>
+      <w:r>
+        <w:rPr>
+          <w:rStyle w:val="CommentTok"/>
+        </w:rPr>
+        <w:t xml:space="preserve"># Q.9.2. Calculate the effect size (Cohen's d)</w:t>
+      </w:r>
+      <w:r>
+        <w:br/>
+      </w:r>
+      <w:r>
+        <w:rPr>
+          <w:rStyle w:val="CommentTok"/>
+        </w:rPr>
+        <w:t xml:space="preserve"># Pooled standard deviation</w:t>
+      </w:r>
+      <w:r>
+        <w:br/>
+      </w:r>
+      <w:r>
+        <w:rPr>
+          <w:rStyle w:val="NormalTok"/>
+        </w:rPr>
+        <w:t xml:space="preserve">pooled_sd </w:t>
+      </w:r>
+      <w:r>
+        <w:rPr>
+          <w:rStyle w:val="OtherTok"/>
+        </w:rPr>
+        <w:t xml:space="preserve">&lt;-</w:t>
+      </w:r>
+      <w:r>
+        <w:rPr>
+          <w:rStyle w:val="NormalTok"/>
+        </w:rPr>
+        <w:t xml:space="preserve"> </w:t>
       </w:r>
       <w:r>
         <w:rPr>
           <w:rStyle w:val="FunctionTok"/>
         </w:rPr>
+        <w:t xml:space="preserve">sqrt</w:t>
+      </w:r>
+      <w:r>
+        <w:rPr>
+          <w:rStyle w:val="NormalTok"/>
+        </w:rPr>
+        <w:t xml:space="preserve">(((n1 </w:t>
+      </w:r>
+      <w:r>
+        <w:rPr>
+          <w:rStyle w:val="SpecialCharTok"/>
+        </w:rPr>
+        <w:t xml:space="preserve">-</w:t>
+      </w:r>
+      <w:r>
+        <w:rPr>
+          <w:rStyle w:val="NormalTok"/>
+        </w:rPr>
+        <w:t xml:space="preserve"> </w:t>
+      </w:r>
+      <w:r>
+        <w:rPr>
+          <w:rStyle w:val="DecValTok"/>
+        </w:rPr>
+        <w:t xml:space="preserve">1</w:t>
+      </w:r>
+      <w:r>
+        <w:rPr>
+          <w:rStyle w:val="NormalTok"/>
+        </w:rPr>
+        <w:t xml:space="preserve">) </w:t>
+      </w:r>
+      <w:r>
+        <w:rPr>
+          <w:rStyle w:val="SpecialCharTok"/>
+        </w:rPr>
+        <w:t xml:space="preserve">*</w:t>
+      </w:r>
+      <w:r>
+        <w:rPr>
+          <w:rStyle w:val="NormalTok"/>
+        </w:rPr>
+        <w:t xml:space="preserve"> sd1</w:t>
+      </w:r>
+      <w:r>
+        <w:rPr>
+          <w:rStyle w:val="SpecialCharTok"/>
+        </w:rPr>
+        <w:t xml:space="preserve">^</w:t>
+      </w:r>
+      <w:r>
+        <w:rPr>
+          <w:rStyle w:val="DecValTok"/>
+        </w:rPr>
+        <w:t xml:space="preserve">2</w:t>
+      </w:r>
+      <w:r>
+        <w:rPr>
+          <w:rStyle w:val="NormalTok"/>
+        </w:rPr>
+        <w:t xml:space="preserve"> </w:t>
+      </w:r>
+      <w:r>
+        <w:rPr>
+          <w:rStyle w:val="SpecialCharTok"/>
+        </w:rPr>
+        <w:t xml:space="preserve">+</w:t>
+      </w:r>
+      <w:r>
+        <w:rPr>
+          <w:rStyle w:val="NormalTok"/>
+        </w:rPr>
+        <w:t xml:space="preserve"> (n2 </w:t>
+      </w:r>
+      <w:r>
+        <w:rPr>
+          <w:rStyle w:val="SpecialCharTok"/>
+        </w:rPr>
+        <w:t xml:space="preserve">-</w:t>
+      </w:r>
+      <w:r>
+        <w:rPr>
+          <w:rStyle w:val="NormalTok"/>
+        </w:rPr>
+        <w:t xml:space="preserve"> </w:t>
+      </w:r>
+      <w:r>
+        <w:rPr>
+          <w:rStyle w:val="DecValTok"/>
+        </w:rPr>
+        <w:t xml:space="preserve">1</w:t>
+      </w:r>
+      <w:r>
+        <w:rPr>
+          <w:rStyle w:val="NormalTok"/>
+        </w:rPr>
+        <w:t xml:space="preserve">) </w:t>
+      </w:r>
+      <w:r>
+        <w:rPr>
+          <w:rStyle w:val="SpecialCharTok"/>
+        </w:rPr>
+        <w:t xml:space="preserve">*</w:t>
+      </w:r>
+      <w:r>
+        <w:rPr>
+          <w:rStyle w:val="NormalTok"/>
+        </w:rPr>
+        <w:t xml:space="preserve"> sd2</w:t>
+      </w:r>
+      <w:r>
+        <w:rPr>
+          <w:rStyle w:val="SpecialCharTok"/>
+        </w:rPr>
+        <w:t xml:space="preserve">^</w:t>
+      </w:r>
+      <w:r>
+        <w:rPr>
+          <w:rStyle w:val="DecValTok"/>
+        </w:rPr>
+        <w:t xml:space="preserve">2</w:t>
+      </w:r>
+      <w:r>
+        <w:rPr>
+          <w:rStyle w:val="NormalTok"/>
+        </w:rPr>
+        <w:t xml:space="preserve">) </w:t>
+      </w:r>
+      <w:r>
+        <w:rPr>
+          <w:rStyle w:val="SpecialCharTok"/>
+        </w:rPr>
+        <w:t xml:space="preserve">/</w:t>
+      </w:r>
+      <w:r>
+        <w:rPr>
+          <w:rStyle w:val="NormalTok"/>
+        </w:rPr>
+        <w:t xml:space="preserve"> (n1 </w:t>
+      </w:r>
+      <w:r>
+        <w:rPr>
+          <w:rStyle w:val="SpecialCharTok"/>
+        </w:rPr>
+        <w:t xml:space="preserve">+</w:t>
+      </w:r>
+      <w:r>
+        <w:rPr>
+          <w:rStyle w:val="NormalTok"/>
+        </w:rPr>
+        <w:t xml:space="preserve"> n2 </w:t>
+      </w:r>
+      <w:r>
+        <w:rPr>
+          <w:rStyle w:val="SpecialCharTok"/>
+        </w:rPr>
+        <w:t xml:space="preserve">-</w:t>
+      </w:r>
+      <w:r>
+        <w:rPr>
+          <w:rStyle w:val="NormalTok"/>
+        </w:rPr>
+        <w:t xml:space="preserve"> </w:t>
+      </w:r>
+      <w:r>
+        <w:rPr>
+          <w:rStyle w:val="DecValTok"/>
+        </w:rPr>
+        <w:t xml:space="preserve">2</w:t>
+      </w:r>
+      <w:r>
+        <w:rPr>
+          <w:rStyle w:val="NormalTok"/>
+        </w:rPr>
+        <w:t xml:space="preserve">))</w:t>
+      </w:r>
+      <w:r>
+        <w:br/>
+      </w:r>
+      <w:r>
+        <w:br/>
+      </w:r>
+      <w:r>
+        <w:rPr>
+          <w:rStyle w:val="CommentTok"/>
+        </w:rPr>
+        <w:t xml:space="preserve"># Cohen's d effect size calculation</w:t>
+      </w:r>
+      <w:r>
+        <w:br/>
+      </w:r>
+      <w:r>
+        <w:rPr>
+          <w:rStyle w:val="NormalTok"/>
+        </w:rPr>
+        <w:t xml:space="preserve">effect_size </w:t>
+      </w:r>
+      <w:r>
+        <w:rPr>
+          <w:rStyle w:val="OtherTok"/>
+        </w:rPr>
+        <w:t xml:space="preserve">&lt;-</w:t>
+      </w:r>
+      <w:r>
+        <w:rPr>
+          <w:rStyle w:val="NormalTok"/>
+        </w:rPr>
+        <w:t xml:space="preserve"> (mean1 </w:t>
+      </w:r>
+      <w:r>
+        <w:rPr>
+          <w:rStyle w:val="SpecialCharTok"/>
+        </w:rPr>
+        <w:t xml:space="preserve">-</w:t>
+      </w:r>
+      <w:r>
+        <w:rPr>
+          <w:rStyle w:val="NormalTok"/>
+        </w:rPr>
+        <w:t xml:space="preserve"> mean2) </w:t>
+      </w:r>
+      <w:r>
+        <w:rPr>
+          <w:rStyle w:val="SpecialCharTok"/>
+        </w:rPr>
+        <w:t xml:space="preserve">/</w:t>
+      </w:r>
+      <w:r>
+        <w:rPr>
+          <w:rStyle w:val="NormalTok"/>
+        </w:rPr>
+        <w:t xml:space="preserve"> pooled_sd</w:t>
+      </w:r>
+      <w:r>
+        <w:br/>
+      </w:r>
+      <w:r>
+        <w:rPr>
+          <w:rStyle w:val="FunctionTok"/>
+        </w:rPr>
         <w:t xml:space="preserve">cat</w:t>
       </w:r>
       <w:r>
@@ -9201,7 +10810,19 @@
         <w:rPr>
           <w:rStyle w:val="StringTok"/>
         </w:rPr>
-        <w:t xml:space="preserve">"Reject the null hypothesis: There is a significant difference in medians between car types.</w:t>
+        <w:t xml:space="preserve">"Effect size (Cohen's d):"</w:t>
+      </w:r>
+      <w:r>
+        <w:rPr>
+          <w:rStyle w:val="NormalTok"/>
+        </w:rPr>
+        <w:t xml:space="preserve">, effect_size, </w:t>
+      </w:r>
+      <w:r>
+        <w:rPr>
+          <w:rStyle w:val="StringTok"/>
+        </w:rPr>
+        <w:t xml:space="preserve">"</w:t>
       </w:r>
       <w:r>
         <w:rPr>
@@ -9221,40 +10842,200 @@
         </w:rPr>
         <w:t xml:space="preserve">)</w:t>
       </w:r>
-      <w:r>
-        <w:br/>
-      </w:r>
-      <w:r>
-        <w:rPr>
-          <w:rStyle w:val="NormalTok"/>
-        </w:rPr>
-        <w:t xml:space="preserve">} </w:t>
-      </w:r>
-      <w:r>
-        <w:rPr>
-          <w:rStyle w:val="ControlFlowTok"/>
-        </w:rPr>
-        <w:t xml:space="preserve">else</w:t>
-      </w:r>
-      <w:r>
-        <w:rPr>
-          <w:rStyle w:val="NormalTok"/>
-        </w:rPr>
-        <w:t xml:space="preserve"> {</w:t>
-      </w:r>
-      <w:r>
-        <w:br/>
-      </w:r>
-      <w:r>
-        <w:rPr>
-          <w:rStyle w:val="NormalTok"/>
-        </w:rPr>
-        <w:t xml:space="preserve">  </w:t>
+    </w:p>
+    <w:p>
+      <w:pPr>
+        <w:pStyle w:val="SourceCode"/>
+      </w:pPr>
+      <w:r>
+        <w:rPr>
+          <w:rStyle w:val="VerbatimChar"/>
+        </w:rPr>
+        <w:t xml:space="preserve">## Effect size (Cohen's d): 0.3416046</w:t>
+      </w:r>
+    </w:p>
+    <w:p>
+      <w:pPr>
+        <w:pStyle w:val="SourceCode"/>
+      </w:pPr>
+      <w:r>
+        <w:rPr>
+          <w:rStyle w:val="CommentTok"/>
+        </w:rPr>
+        <w:t xml:space="preserve"># Q.9.3. Calculate the power of the study</w:t>
+      </w:r>
+      <w:r>
+        <w:br/>
+      </w:r>
+      <w:r>
+        <w:rPr>
+          <w:rStyle w:val="CommentTok"/>
+        </w:rPr>
+        <w:t xml:space="preserve"># Perform two-sample t-test power analysis using the calculated effect size</w:t>
+      </w:r>
+      <w:r>
+        <w:br/>
+      </w:r>
+      <w:r>
+        <w:rPr>
+          <w:rStyle w:val="NormalTok"/>
+        </w:rPr>
+        <w:t xml:space="preserve">power_result </w:t>
+      </w:r>
+      <w:r>
+        <w:rPr>
+          <w:rStyle w:val="OtherTok"/>
+        </w:rPr>
+        <w:t xml:space="preserve">&lt;-</w:t>
+      </w:r>
+      <w:r>
+        <w:rPr>
+          <w:rStyle w:val="NormalTok"/>
+        </w:rPr>
+        <w:t xml:space="preserve"> </w:t>
       </w:r>
       <w:r>
         <w:rPr>
           <w:rStyle w:val="FunctionTok"/>
         </w:rPr>
+        <w:t xml:space="preserve">pwr.t.test</w:t>
+      </w:r>
+      <w:r>
+        <w:rPr>
+          <w:rStyle w:val="NormalTok"/>
+        </w:rPr>
+        <w:t xml:space="preserve">(</w:t>
+      </w:r>
+      <w:r>
+        <w:rPr>
+          <w:rStyle w:val="AttributeTok"/>
+        </w:rPr>
+        <w:t xml:space="preserve">n =</w:t>
+      </w:r>
+      <w:r>
+        <w:rPr>
+          <w:rStyle w:val="NormalTok"/>
+        </w:rPr>
+        <w:t xml:space="preserve"> n1, </w:t>
+      </w:r>
+      <w:r>
+        <w:br/>
+      </w:r>
+      <w:r>
+        <w:rPr>
+          <w:rStyle w:val="NormalTok"/>
+        </w:rPr>
+        <w:t xml:space="preserve">                           </w:t>
+      </w:r>
+      <w:r>
+        <w:rPr>
+          <w:rStyle w:val="AttributeTok"/>
+        </w:rPr>
+        <w:t xml:space="preserve">d =</w:t>
+      </w:r>
+      <w:r>
+        <w:rPr>
+          <w:rStyle w:val="NormalTok"/>
+        </w:rPr>
+        <w:t xml:space="preserve"> effect_size, </w:t>
+      </w:r>
+      <w:r>
+        <w:br/>
+      </w:r>
+      <w:r>
+        <w:rPr>
+          <w:rStyle w:val="NormalTok"/>
+        </w:rPr>
+        <w:t xml:space="preserve">                           </w:t>
+      </w:r>
+      <w:r>
+        <w:rPr>
+          <w:rStyle w:val="AttributeTok"/>
+        </w:rPr>
+        <w:t xml:space="preserve">sig.level =</w:t>
+      </w:r>
+      <w:r>
+        <w:rPr>
+          <w:rStyle w:val="NormalTok"/>
+        </w:rPr>
+        <w:t xml:space="preserve"> alpha, </w:t>
+      </w:r>
+      <w:r>
+        <w:br/>
+      </w:r>
+      <w:r>
+        <w:rPr>
+          <w:rStyle w:val="NormalTok"/>
+        </w:rPr>
+        <w:t xml:space="preserve">                           </w:t>
+      </w:r>
+      <w:r>
+        <w:rPr>
+          <w:rStyle w:val="AttributeTok"/>
+        </w:rPr>
+        <w:t xml:space="preserve">type =</w:t>
+      </w:r>
+      <w:r>
+        <w:rPr>
+          <w:rStyle w:val="NormalTok"/>
+        </w:rPr>
+        <w:t xml:space="preserve"> </w:t>
+      </w:r>
+      <w:r>
+        <w:rPr>
+          <w:rStyle w:val="StringTok"/>
+        </w:rPr>
+        <w:t xml:space="preserve">"two.sample"</w:t>
+      </w:r>
+      <w:r>
+        <w:rPr>
+          <w:rStyle w:val="NormalTok"/>
+        </w:rPr>
+        <w:t xml:space="preserve">, </w:t>
+      </w:r>
+      <w:r>
+        <w:br/>
+      </w:r>
+      <w:r>
+        <w:rPr>
+          <w:rStyle w:val="NormalTok"/>
+        </w:rPr>
+        <w:t xml:space="preserve">                           </w:t>
+      </w:r>
+      <w:r>
+        <w:rPr>
+          <w:rStyle w:val="AttributeTok"/>
+        </w:rPr>
+        <w:t xml:space="preserve">alternative =</w:t>
+      </w:r>
+      <w:r>
+        <w:rPr>
+          <w:rStyle w:val="NormalTok"/>
+        </w:rPr>
+        <w:t xml:space="preserve"> </w:t>
+      </w:r>
+      <w:r>
+        <w:rPr>
+          <w:rStyle w:val="StringTok"/>
+        </w:rPr>
+        <w:t xml:space="preserve">"two.sided"</w:t>
+      </w:r>
+      <w:r>
+        <w:rPr>
+          <w:rStyle w:val="NormalTok"/>
+        </w:rPr>
+        <w:t xml:space="preserve">)</w:t>
+      </w:r>
+      <w:r>
+        <w:br/>
+      </w:r>
+      <w:r>
+        <w:br/>
+      </w:r>
+      <w:r>
+        <w:rPr>
+          <w:rStyle w:val="FunctionTok"/>
+        </w:rPr>
         <w:t xml:space="preserve">cat</w:t>
       </w:r>
       <w:r>
@@ -9267,12 +11048,36 @@
         <w:rPr>
           <w:rStyle w:val="StringTok"/>
         </w:rPr>
-        <w:t xml:space="preserve">"Fail to reject the null hypothesis: There is no significant difference in medians between car types.</w:t>
+        <w:t xml:space="preserve">"Power of the study with sample size n=50 per group:"</w:t>
+      </w:r>
+      <w:r>
+        <w:rPr>
+          <w:rStyle w:val="NormalTok"/>
+        </w:rPr>
+        <w:t xml:space="preserve">, power_result</w:t>
       </w:r>
       <w:r>
         <w:rPr>
           <w:rStyle w:val="SpecialCharTok"/>
         </w:rPr>
+        <w:t xml:space="preserve">$</w:t>
+      </w:r>
+      <w:r>
+        <w:rPr>
+          <w:rStyle w:val="NormalTok"/>
+        </w:rPr>
+        <w:t xml:space="preserve">power, </w:t>
+      </w:r>
+      <w:r>
+        <w:rPr>
+          <w:rStyle w:val="StringTok"/>
+        </w:rPr>
+        <w:t xml:space="preserve">"</w:t>
+      </w:r>
+      <w:r>
+        <w:rPr>
+          <w:rStyle w:val="SpecialCharTok"/>
+        </w:rPr>
         <w:t xml:space="preserve">\n</w:t>
       </w:r>
       <w:r>
@@ -9287,15 +11092,6 @@
         </w:rPr>
         <w:t xml:space="preserve">)</w:t>
       </w:r>
-      <w:r>
-        <w:br/>
-      </w:r>
-      <w:r>
-        <w:rPr>
-          <w:rStyle w:val="NormalTok"/>
-        </w:rPr>
-        <w:t xml:space="preserve">}</w:t>
-      </w:r>
     </w:p>
     <w:p>
       <w:pPr>
@@ -9305,7 +11101,7 @@
         <w:rPr>
           <w:rStyle w:val="VerbatimChar"/>
         </w:rPr>
-        <w:t xml:space="preserve">## Fail to reject the null hypothesis: There is no significant difference in medians between car types.</w:t>
+        <w:t xml:space="preserve">## Power of the study with sample size n=50 per group: 0.3942188</w:t>
       </w:r>
     </w:p>
     <w:p>
@@ -9314,18 +11110,84 @@
       </w:pPr>
       <w:r>
         <w:rPr>
-          <w:rStyle w:val="DocumentationTok"/>
-        </w:rPr>
-        <w:t xml:space="preserve">## Q.7.5 Discuss safety</w:t>
-      </w:r>
-      <w:r>
-        <w:br/>
-      </w:r>
-      <w:r>
-        <w:rPr>
-          <w:rStyle w:val="ControlFlowTok"/>
-        </w:rPr>
-        <w:t xml:space="preserve">if</w:t>
+          <w:rStyle w:val="CommentTok"/>
+        </w:rPr>
+        <w:t xml:space="preserve"># Q.9.4. Calculate the required sample size for 80% power</w:t>
+      </w:r>
+      <w:r>
+        <w:br/>
+      </w:r>
+      <w:r>
+        <w:rPr>
+          <w:rStyle w:val="CommentTok"/>
+        </w:rPr>
+        <w:t xml:space="preserve"># Set desired power level to 0.80</w:t>
+      </w:r>
+      <w:r>
+        <w:br/>
+      </w:r>
+      <w:r>
+        <w:rPr>
+          <w:rStyle w:val="NormalTok"/>
+        </w:rPr>
+        <w:t xml:space="preserve">desired_power </w:t>
+      </w:r>
+      <w:r>
+        <w:rPr>
+          <w:rStyle w:val="OtherTok"/>
+        </w:rPr>
+        <w:t xml:space="preserve">&lt;-</w:t>
+      </w:r>
+      <w:r>
+        <w:rPr>
+          <w:rStyle w:val="NormalTok"/>
+        </w:rPr>
+        <w:t xml:space="preserve"> </w:t>
+      </w:r>
+      <w:r>
+        <w:rPr>
+          <w:rStyle w:val="FloatTok"/>
+        </w:rPr>
+        <w:t xml:space="preserve">0.80</w:t>
+      </w:r>
+      <w:r>
+        <w:br/>
+      </w:r>
+      <w:r>
+        <w:br/>
+      </w:r>
+      <w:r>
+        <w:rPr>
+          <w:rStyle w:val="CommentTok"/>
+        </w:rPr>
+        <w:t xml:space="preserve"># Perform sample size calculation for desired power level</w:t>
+      </w:r>
+      <w:r>
+        <w:br/>
+      </w:r>
+      <w:r>
+        <w:rPr>
+          <w:rStyle w:val="NormalTok"/>
+        </w:rPr>
+        <w:t xml:space="preserve">sample_size_result </w:t>
+      </w:r>
+      <w:r>
+        <w:rPr>
+          <w:rStyle w:val="OtherTok"/>
+        </w:rPr>
+        <w:t xml:space="preserve">&lt;-</w:t>
+      </w:r>
+      <w:r>
+        <w:rPr>
+          <w:rStyle w:val="NormalTok"/>
+        </w:rPr>
+        <w:t xml:space="preserve"> </w:t>
+      </w:r>
+      <w:r>
+        <w:rPr>
+          <w:rStyle w:val="FunctionTok"/>
+        </w:rPr>
+        <w:t xml:space="preserve">pwr.t.test</w:t>
       </w:r>
       <w:r>
         <w:rPr>
@@ -9335,66 +11197,195 @@
       </w:r>
       <w:r>
         <w:rPr>
+          <w:rStyle w:val="AttributeTok"/>
+        </w:rPr>
+        <w:t xml:space="preserve">power =</w:t>
+      </w:r>
+      <w:r>
+        <w:rPr>
+          <w:rStyle w:val="NormalTok"/>
+        </w:rPr>
+        <w:t xml:space="preserve"> desired_power, </w:t>
+      </w:r>
+      <w:r>
+        <w:br/>
+      </w:r>
+      <w:r>
+        <w:rPr>
+          <w:rStyle w:val="NormalTok"/>
+        </w:rPr>
+        <w:t xml:space="preserve">                                 </w:t>
+      </w:r>
+      <w:r>
+        <w:rPr>
+          <w:rStyle w:val="AttributeTok"/>
+        </w:rPr>
+        <w:t xml:space="preserve">d =</w:t>
+      </w:r>
+      <w:r>
+        <w:rPr>
+          <w:rStyle w:val="NormalTok"/>
+        </w:rPr>
+        <w:t xml:space="preserve"> effect_size, </w:t>
+      </w:r>
+      <w:r>
+        <w:br/>
+      </w:r>
+      <w:r>
+        <w:rPr>
+          <w:rStyle w:val="NormalTok"/>
+        </w:rPr>
+        <w:t xml:space="preserve">                                 </w:t>
+      </w:r>
+      <w:r>
+        <w:rPr>
+          <w:rStyle w:val="AttributeTok"/>
+        </w:rPr>
+        <w:t xml:space="preserve">sig.level =</w:t>
+      </w:r>
+      <w:r>
+        <w:rPr>
+          <w:rStyle w:val="NormalTok"/>
+        </w:rPr>
+        <w:t xml:space="preserve"> alpha, </w:t>
+      </w:r>
+      <w:r>
+        <w:br/>
+      </w:r>
+      <w:r>
+        <w:rPr>
+          <w:rStyle w:val="NormalTok"/>
+        </w:rPr>
+        <w:t xml:space="preserve">                                 </w:t>
+      </w:r>
+      <w:r>
+        <w:rPr>
+          <w:rStyle w:val="AttributeTok"/>
+        </w:rPr>
+        <w:t xml:space="preserve">type =</w:t>
+      </w:r>
+      <w:r>
+        <w:rPr>
+          <w:rStyle w:val="NormalTok"/>
+        </w:rPr>
+        <w:t xml:space="preserve"> </w:t>
+      </w:r>
+      <w:r>
+        <w:rPr>
+          <w:rStyle w:val="StringTok"/>
+        </w:rPr>
+        <w:t xml:space="preserve">"two.sample"</w:t>
+      </w:r>
+      <w:r>
+        <w:rPr>
+          <w:rStyle w:val="NormalTok"/>
+        </w:rPr>
+        <w:t xml:space="preserve">, </w:t>
+      </w:r>
+      <w:r>
+        <w:br/>
+      </w:r>
+      <w:r>
+        <w:rPr>
+          <w:rStyle w:val="NormalTok"/>
+        </w:rPr>
+        <w:t xml:space="preserve">                                 </w:t>
+      </w:r>
+      <w:r>
+        <w:rPr>
+          <w:rStyle w:val="AttributeTok"/>
+        </w:rPr>
+        <w:t xml:space="preserve">alternative =</w:t>
+      </w:r>
+      <w:r>
+        <w:rPr>
+          <w:rStyle w:val="NormalTok"/>
+        </w:rPr>
+        <w:t xml:space="preserve"> </w:t>
+      </w:r>
+      <w:r>
+        <w:rPr>
+          <w:rStyle w:val="StringTok"/>
+        </w:rPr>
+        <w:t xml:space="preserve">"two.sided"</w:t>
+      </w:r>
+      <w:r>
+        <w:rPr>
+          <w:rStyle w:val="NormalTok"/>
+        </w:rPr>
+        <w:t xml:space="preserve">)</w:t>
+      </w:r>
+      <w:r>
+        <w:br/>
+      </w:r>
+      <w:r>
+        <w:br/>
+      </w:r>
+      <w:r>
+        <w:rPr>
           <w:rStyle w:val="FunctionTok"/>
         </w:rPr>
-        <w:t xml:space="preserve">median</w:t>
-      </w:r>
-      <w:r>
-        <w:rPr>
-          <w:rStyle w:val="NormalTok"/>
-        </w:rPr>
-        <w:t xml:space="preserve">(largecar) </w:t>
+        <w:t xml:space="preserve">cat</w:t>
+      </w:r>
+      <w:r>
+        <w:rPr>
+          <w:rStyle w:val="NormalTok"/>
+        </w:rPr>
+        <w:t xml:space="preserve">(</w:t>
+      </w:r>
+      <w:r>
+        <w:rPr>
+          <w:rStyle w:val="StringTok"/>
+        </w:rPr>
+        <w:t xml:space="preserve">"Required sample size per group for 80% power:"</w:t>
+      </w:r>
+      <w:r>
+        <w:rPr>
+          <w:rStyle w:val="NormalTok"/>
+        </w:rPr>
+        <w:t xml:space="preserve">, </w:t>
+      </w:r>
+      <w:r>
+        <w:rPr>
+          <w:rStyle w:val="FunctionTok"/>
+        </w:rPr>
+        <w:t xml:space="preserve">ceiling</w:t>
+      </w:r>
+      <w:r>
+        <w:rPr>
+          <w:rStyle w:val="NormalTok"/>
+        </w:rPr>
+        <w:t xml:space="preserve">(sample_size_result</w:t>
       </w:r>
       <w:r>
         <w:rPr>
           <w:rStyle w:val="SpecialCharTok"/>
         </w:rPr>
-        <w:t xml:space="preserve">&lt;</w:t>
-      </w:r>
-      <w:r>
-        <w:rPr>
-          <w:rStyle w:val="NormalTok"/>
-        </w:rPr>
-        <w:t xml:space="preserve"> </w:t>
-      </w:r>
-      <w:r>
-        <w:rPr>
-          <w:rStyle w:val="FunctionTok"/>
-        </w:rPr>
-        <w:t xml:space="preserve">median</w:t>
-      </w:r>
-      <w:r>
-        <w:rPr>
-          <w:rStyle w:val="NormalTok"/>
-        </w:rPr>
-        <w:t xml:space="preserve">(smallcar)) {</w:t>
-      </w:r>
-      <w:r>
-        <w:br/>
-      </w:r>
-      <w:r>
-        <w:rPr>
-          <w:rStyle w:val="NormalTok"/>
-        </w:rPr>
-        <w:t xml:space="preserve">  </w:t>
-      </w:r>
-      <w:r>
-        <w:rPr>
-          <w:rStyle w:val="FunctionTok"/>
-        </w:rPr>
-        <w:t xml:space="preserve">cat</w:t>
-      </w:r>
-      <w:r>
-        <w:rPr>
-          <w:rStyle w:val="NormalTok"/>
-        </w:rPr>
-        <w:t xml:space="preserve">(</w:t>
+        <w:t xml:space="preserve">$</w:t>
+      </w:r>
+      <w:r>
+        <w:rPr>
+          <w:rStyle w:val="NormalTok"/>
+        </w:rPr>
+        <w:t xml:space="preserve">n), </w:t>
       </w:r>
       <w:r>
         <w:rPr>
           <w:rStyle w:val="StringTok"/>
         </w:rPr>
-        <w:t xml:space="preserve">"Based on the medians, larger cars appear to exert less load on the femur, suggesting they might be safer."</w:t>
+        <w:t xml:space="preserve">"</w:t>
+      </w:r>
+      <w:r>
+        <w:rPr>
+          <w:rStyle w:val="SpecialCharTok"/>
+        </w:rPr>
+        <w:t xml:space="preserve">\n</w:t>
+      </w:r>
+      <w:r>
+        <w:rPr>
+          <w:rStyle w:val="StringTok"/>
+        </w:rPr>
+        <w:t xml:space="preserve">"</w:t>
       </w:r>
       <w:r>
         <w:rPr>
@@ -9402,69 +11393,6 @@
         </w:rPr>
         <w:t xml:space="preserve">)</w:t>
       </w:r>
-      <w:r>
-        <w:br/>
-      </w:r>
-      <w:r>
-        <w:rPr>
-          <w:rStyle w:val="NormalTok"/>
-        </w:rPr>
-        <w:t xml:space="preserve">} </w:t>
-      </w:r>
-      <w:r>
-        <w:rPr>
-          <w:rStyle w:val="ControlFlowTok"/>
-        </w:rPr>
-        <w:t xml:space="preserve">else</w:t>
-      </w:r>
-      <w:r>
-        <w:rPr>
-          <w:rStyle w:val="NormalTok"/>
-        </w:rPr>
-        <w:t xml:space="preserve"> {</w:t>
-      </w:r>
-      <w:r>
-        <w:br/>
-      </w:r>
-      <w:r>
-        <w:rPr>
-          <w:rStyle w:val="NormalTok"/>
-        </w:rPr>
-        <w:t xml:space="preserve">  </w:t>
-      </w:r>
-      <w:r>
-        <w:rPr>
-          <w:rStyle w:val="FunctionTok"/>
-        </w:rPr>
-        <w:t xml:space="preserve">cat</w:t>
-      </w:r>
-      <w:r>
-        <w:rPr>
-          <w:rStyle w:val="NormalTok"/>
-        </w:rPr>
-        <w:t xml:space="preserve">(</w:t>
-      </w:r>
-      <w:r>
-        <w:rPr>
-          <w:rStyle w:val="StringTok"/>
-        </w:rPr>
-        <w:t xml:space="preserve">"There is no evidence to suggest larger cars are safer based on this data."</w:t>
-      </w:r>
-      <w:r>
-        <w:rPr>
-          <w:rStyle w:val="NormalTok"/>
-        </w:rPr>
-        <w:t xml:space="preserve">)</w:t>
-      </w:r>
-      <w:r>
-        <w:br/>
-      </w:r>
-      <w:r>
-        <w:rPr>
-          <w:rStyle w:val="NormalTok"/>
-        </w:rPr>
-        <w:t xml:space="preserve">}</w:t>
-      </w:r>
     </w:p>
     <w:p>
       <w:pPr>
@@ -9474,31 +11402,10 @@
         <w:rPr>
           <w:rStyle w:val="VerbatimChar"/>
         </w:rPr>
-        <w:t xml:space="preserve">## There is no evidence to suggest larger cars are safer based on this data.</w:t>
-      </w:r>
-    </w:p>
-    <w:bookmarkEnd w:id="70"/>
-    <w:bookmarkEnd w:id="71"/>
-    <w:bookmarkStart w:id="72" w:name="question-8"/>
-    <w:p>
-      <w:pPr>
-        <w:pStyle w:val="Heading1"/>
-      </w:pPr>
-      <w:r>
-        <w:t xml:space="preserve">Question 8</w:t>
-      </w:r>
-    </w:p>
-    <w:bookmarkEnd w:id="72"/>
-    <w:bookmarkStart w:id="73" w:name="question-9"/>
-    <w:p>
-      <w:pPr>
-        <w:pStyle w:val="Heading1"/>
-      </w:pPr>
-      <w:r>
-        <w:t xml:space="preserve">Question 9</w:t>
-      </w:r>
-    </w:p>
-    <w:bookmarkEnd w:id="73"/>
+        <w:t xml:space="preserve">## Required sample size per group for 80% power: 136</w:t>
+      </w:r>
+    </w:p>
+    <w:bookmarkEnd w:id="75"/>
     <w:sectPr/>
   </w:body>
 </w:document>

</xml_diff>